<commit_message>
Uređivanje dokumentacije, dijagram aktivnosti
</commit_message>
<xml_diff>
--- a/Dokumentacija-Tim-SIM-PiS-Sustav za sim kartice.docx
+++ b/Dokumentacija-Tim-SIM-PiS-Sustav za sim kartice.docx
@@ -3172,8 +3172,6 @@
             </w:rPr>
             <w:t>SADRŽAJ</w:t>
           </w:r>
-          <w:bookmarkStart w:id="8" w:name="_GoBack"/>
-          <w:bookmarkEnd w:id="8"/>
         </w:p>
         <w:p>
           <w:pPr>
@@ -4840,7 +4838,7 @@
           <w:lang w:val="hr-HR"/>
         </w:rPr>
       </w:pPr>
-      <w:bookmarkStart w:id="9" w:name="_Toc536397088"/>
+      <w:bookmarkStart w:id="8" w:name="_Toc536397088"/>
       <w:r>
         <w:rPr>
           <w:rFonts w:ascii="Calibri" w:eastAsia="Calibri" w:hAnsi="Calibri" w:cs="Calibri"/>
@@ -4880,7 +4878,7 @@
         </w:rPr>
         <w:t>UVOD</w:t>
       </w:r>
-      <w:bookmarkEnd w:id="9"/>
+      <w:bookmarkEnd w:id="8"/>
     </w:p>
     <w:p>
       <w:pPr>
@@ -4924,7 +4922,7 @@
           <w:lang w:val="hr-HR"/>
         </w:rPr>
       </w:pPr>
-      <w:bookmarkStart w:id="10" w:name="_Toc536397089"/>
+      <w:bookmarkStart w:id="9" w:name="_Toc536397089"/>
       <w:r>
         <w:rPr>
           <w:rFonts w:ascii="Calibri" w:eastAsia="Calibri" w:hAnsi="Calibri" w:cs="Calibri"/>
@@ -4934,8 +4932,8 @@
         </w:rPr>
         <w:t>2</w:t>
       </w:r>
-      <w:bookmarkStart w:id="11" w:name="_Toc220170434"/>
-      <w:bookmarkEnd w:id="11"/>
+      <w:bookmarkStart w:id="10" w:name="_Toc220170434"/>
+      <w:bookmarkEnd w:id="10"/>
       <w:r>
         <w:rPr>
           <w:i w:val="0"/>
@@ -4964,7 +4962,7 @@
         </w:rPr>
         <w:t>ANALIZA</w:t>
       </w:r>
-      <w:bookmarkEnd w:id="10"/>
+      <w:bookmarkEnd w:id="9"/>
     </w:p>
     <w:p>
       <w:pPr>
@@ -4976,7 +4974,7 @@
           <w:lang w:val="hr-HR"/>
         </w:rPr>
       </w:pPr>
-      <w:bookmarkStart w:id="12" w:name="_Toc536397090"/>
+      <w:bookmarkStart w:id="11" w:name="_Toc536397090"/>
       <w:r>
         <w:rPr>
           <w:rFonts w:ascii="Calibri" w:eastAsia="Calibri" w:hAnsi="Calibri" w:cs="Calibri"/>
@@ -5013,7 +5011,7 @@
         </w:rPr>
         <w:t>Što je naša aplikacija</w:t>
       </w:r>
-      <w:bookmarkEnd w:id="12"/>
+      <w:bookmarkEnd w:id="11"/>
     </w:p>
     <w:p>
       <w:pPr>
@@ -5046,7 +5044,7 @@
           <w:lang w:val="hr-HR"/>
         </w:rPr>
       </w:pPr>
-      <w:bookmarkStart w:id="13" w:name="_Toc536397091"/>
+      <w:bookmarkStart w:id="12" w:name="_Toc536397091"/>
       <w:r>
         <w:rPr>
           <w:rFonts w:ascii="Calibri" w:eastAsia="Calibri" w:hAnsi="Calibri" w:cs="Calibri"/>
@@ -5082,7 +5080,7 @@
         </w:rPr>
         <w:t>Sigurnost</w:t>
       </w:r>
-      <w:bookmarkEnd w:id="13"/>
+      <w:bookmarkEnd w:id="12"/>
     </w:p>
     <w:p>
       <w:pPr>
@@ -5131,7 +5129,7 @@
           <w:szCs w:val="34"/>
         </w:rPr>
       </w:pPr>
-      <w:bookmarkStart w:id="14" w:name="_Toc536397092"/>
+      <w:bookmarkStart w:id="13" w:name="_Toc536397092"/>
       <w:r>
         <w:rPr>
           <w:rFonts w:ascii="Calibri" w:eastAsia="Calibri" w:hAnsi="Calibri" w:cs="Calibri"/>
@@ -5157,8 +5155,8 @@
         </w:rPr>
         <w:t xml:space="preserve">          </w:t>
       </w:r>
-      <w:bookmarkStart w:id="15" w:name="_Toc220170440"/>
-      <w:bookmarkEnd w:id="15"/>
+      <w:bookmarkStart w:id="14" w:name="_Toc220170440"/>
+      <w:bookmarkEnd w:id="14"/>
       <w:r>
         <w:rPr>
           <w:rFonts w:ascii="Calibri" w:eastAsia="Calibri" w:hAnsi="Calibri" w:cs="Calibri"/>
@@ -5168,7 +5166,7 @@
         </w:rPr>
         <w:t>Specifikacija zahtjeva</w:t>
       </w:r>
-      <w:bookmarkEnd w:id="14"/>
+      <w:bookmarkEnd w:id="13"/>
       <w:r>
         <w:rPr>
           <w:sz w:val="34"/>
@@ -5186,7 +5184,7 @@
           <w:i w:val="0"/>
         </w:rPr>
       </w:pPr>
-      <w:bookmarkStart w:id="16" w:name="_Toc536397093"/>
+      <w:bookmarkStart w:id="15" w:name="_Toc536397093"/>
       <w:r>
         <w:rPr>
           <w:rFonts w:ascii="Calibri" w:eastAsia="Calibri" w:hAnsi="Calibri" w:cs="Calibri"/>
@@ -5210,8 +5208,8 @@
         </w:rPr>
         <w:t xml:space="preserve">       </w:t>
       </w:r>
-      <w:bookmarkStart w:id="17" w:name="_Toc220170441"/>
-      <w:bookmarkEnd w:id="17"/>
+      <w:bookmarkStart w:id="16" w:name="_Toc220170441"/>
+      <w:bookmarkEnd w:id="16"/>
       <w:r>
         <w:rPr>
           <w:rFonts w:ascii="Calibri" w:eastAsia="Calibri" w:hAnsi="Calibri" w:cs="Calibri"/>
@@ -5221,7 +5219,7 @@
         </w:rPr>
         <w:t>Funkcionalni zahtjevi</w:t>
       </w:r>
-      <w:bookmarkEnd w:id="16"/>
+      <w:bookmarkEnd w:id="15"/>
       <w:r>
         <w:rPr>
           <w:i w:val="0"/>
@@ -5240,7 +5238,7 @@
           <w:szCs w:val="26"/>
         </w:rPr>
       </w:pPr>
-      <w:bookmarkStart w:id="18" w:name="_Toc536397094"/>
+      <w:bookmarkStart w:id="17" w:name="_Toc536397094"/>
       <w:r>
         <w:rPr>
           <w:rFonts w:ascii="Calibri" w:eastAsia="Calibri" w:hAnsi="Calibri" w:cs="Calibri"/>
@@ -5268,8 +5266,8 @@
         </w:rPr>
         <w:t xml:space="preserve">       </w:t>
       </w:r>
-      <w:bookmarkStart w:id="19" w:name="_Toc220170439"/>
-      <w:bookmarkEnd w:id="19"/>
+      <w:bookmarkStart w:id="18" w:name="_Toc220170439"/>
+      <w:bookmarkEnd w:id="18"/>
       <w:r>
         <w:rPr>
           <w:rFonts w:ascii="Calibri" w:eastAsia="Calibri" w:hAnsi="Calibri" w:cs="Calibri"/>
@@ -5289,7 +5287,7 @@
         </w:rPr>
         <w:t>aktivnosti</w:t>
       </w:r>
-      <w:bookmarkEnd w:id="18"/>
+      <w:bookmarkEnd w:id="17"/>
       <w:r>
         <w:rPr>
           <w:i w:val="0"/>
@@ -5311,55 +5309,33 @@
           <w:noProof/>
           <w:lang w:val="en-US"/>
         </w:rPr>
-        <w:drawing>
-          <wp:inline distT="0" distB="0" distL="0" distR="0">
-            <wp:extent cx="5943600" cy="2981325"/>
-            <wp:effectExtent l="0" t="0" r="0" b="9525"/>
-            <wp:docPr id="4" name="Picture 4"/>
-            <wp:cNvGraphicFramePr>
-              <a:graphicFrameLocks xmlns:a="http://schemas.openxmlformats.org/drawingml/2006/main" noChangeAspect="1"/>
-            </wp:cNvGraphicFramePr>
-            <a:graphic xmlns:a="http://schemas.openxmlformats.org/drawingml/2006/main">
-              <a:graphicData uri="http://schemas.openxmlformats.org/drawingml/2006/picture">
-                <pic:pic xmlns:pic="http://schemas.openxmlformats.org/drawingml/2006/picture">
-                  <pic:nvPicPr>
-                    <pic:cNvPr id="0" name="Picture 1"/>
-                    <pic:cNvPicPr>
-                      <a:picLocks noChangeAspect="1" noChangeArrowheads="1"/>
-                    </pic:cNvPicPr>
-                  </pic:nvPicPr>
-                  <pic:blipFill>
-                    <a:blip r:embed="rId13">
-                      <a:extLst>
-                        <a:ext uri="{28A0092B-C50C-407E-A947-70E740481C1C}">
-                          <a14:useLocalDpi xmlns:a14="http://schemas.microsoft.com/office/drawing/2010/main" val="0"/>
-                        </a:ext>
-                      </a:extLst>
-                    </a:blip>
-                    <a:srcRect/>
-                    <a:stretch>
-                      <a:fillRect/>
-                    </a:stretch>
-                  </pic:blipFill>
-                  <pic:spPr bwMode="auto">
-                    <a:xfrm>
-                      <a:off x="0" y="0"/>
-                      <a:ext cx="5943600" cy="2981325"/>
-                    </a:xfrm>
-                    <a:prstGeom prst="rect">
-                      <a:avLst/>
-                    </a:prstGeom>
-                    <a:noFill/>
-                    <a:ln>
-                      <a:noFill/>
-                    </a:ln>
-                  </pic:spPr>
-                </pic:pic>
-              </a:graphicData>
-            </a:graphic>
-          </wp:inline>
-        </w:drawing>
+        <w:pict>
+          <v:shapetype id="_x0000_t75" coordsize="21600,21600" o:spt="75" o:preferrelative="t" path="m@4@5l@4@11@9@11@9@5xe" filled="f" stroked="f">
+            <v:stroke joinstyle="miter"/>
+            <v:formulas>
+              <v:f eqn="if lineDrawn pixelLineWidth 0"/>
+              <v:f eqn="sum @0 1 0"/>
+              <v:f eqn="sum 0 0 @1"/>
+              <v:f eqn="prod @2 1 2"/>
+              <v:f eqn="prod @3 21600 pixelWidth"/>
+              <v:f eqn="prod @3 21600 pixelHeight"/>
+              <v:f eqn="sum @0 0 1"/>
+              <v:f eqn="prod @6 1 2"/>
+              <v:f eqn="prod @7 21600 pixelWidth"/>
+              <v:f eqn="sum @8 21600 0"/>
+              <v:f eqn="prod @7 21600 pixelHeight"/>
+              <v:f eqn="sum @10 21600 0"/>
+            </v:formulas>
+            <v:path o:extrusionok="f" gradientshapeok="t" o:connecttype="rect"/>
+            <o:lock v:ext="edit" aspectratio="t"/>
+          </v:shapetype>
+          <v:shape id="_x0000_i1025" type="#_x0000_t75" style="width:467.25pt;height:360.75pt">
+            <v:imagedata r:id="rId13" o:title="Dijagram aktivnosti"/>
+          </v:shape>
+        </w:pict>
       </w:r>
+      <w:bookmarkStart w:id="19" w:name="_GoBack"/>
+      <w:bookmarkEnd w:id="19"/>
       <w:r>
         <w:rPr>
           <w:rFonts w:ascii="Calibri" w:eastAsia="Calibri" w:hAnsi="Calibri" w:cs="Calibri"/>
@@ -5463,6 +5439,7 @@
           <w:sz w:val="27"/>
           <w:lang w:val="hr-HR"/>
         </w:rPr>
+        <w:lastRenderedPageBreak/>
         <w:t>3</w:t>
       </w:r>
       <w:r>
@@ -5561,15 +5538,7 @@
           <w:rFonts w:ascii="Calibri" w:eastAsia="Calibri" w:hAnsi="Calibri" w:cs="Calibri"/>
           <w:lang w:val="hr-HR"/>
         </w:rPr>
-        <w:t xml:space="preserve">Sučelje sadrži jednostavan nav bar iz kojeg se moguće u svakom trenutku odjaviti s računa i navigirati na određene stranice (Sims,Korisnici ili Moderator).Na ulaz u bilo koje od komponenti otvara se na sredini tablica u čijim se redcima nalaze podaci o tim entitetima ,a na kraju redka CRUD operacije. S lijeve strane </w:t>
-      </w:r>
-      <w:r>
-        <w:rPr>
-          <w:rFonts w:ascii="Calibri" w:eastAsia="Calibri" w:hAnsi="Calibri" w:cs="Calibri"/>
-          <w:lang w:val="hr-HR"/>
-        </w:rPr>
-        <w:lastRenderedPageBreak/>
-        <w:t>se nalazi filter za sortiranje podataka prema određenim svojstvima. Prilikom klika na bilo koju CRUD operaciju iskače dijalog u kojem se popunjuju podaci.</w:t>
+        <w:t>Sučelje sadrži jednostavan nav bar iz kojeg se moguće u svakom trenutku odjaviti s računa i navigirati na određene stranice (Sims,Korisnici ili Moderator).Na ulaz u bilo koje od komponenti otvara se na sredini tablica u čijim se redcima nalaze podaci o tim entitetima ,a na kraju redka CRUD operacije. S lijeve strane se nalazi filter za sortiranje podataka prema određenim svojstvima. Prilikom klika na bilo koju CRUD operaciju iskače dijalog u kojem se popunjuju podaci.</w:t>
       </w:r>
     </w:p>
     <w:p>
@@ -6034,6 +6003,7 @@
         <w:rPr>
           <w:i w:val="0"/>
         </w:rPr>
+        <w:lastRenderedPageBreak/>
         <w:t xml:space="preserve"> </w:t>
       </w:r>
     </w:p>
@@ -6186,6 +6156,7 @@
           <w:noProof/>
           <w:lang w:val="en-US"/>
         </w:rPr>
+        <w:lastRenderedPageBreak/>
         <w:drawing>
           <wp:inline distT="0" distB="0" distL="0" distR="0">
             <wp:extent cx="5467350" cy="4686300"/>
@@ -6330,7 +6301,6 @@
               <w:rPr>
                 <w:lang w:val="hr-HR"/>
               </w:rPr>
-              <w:lastRenderedPageBreak/>
               <w:t>Use Case Name:</w:t>
             </w:r>
           </w:p>
@@ -6621,6 +6591,7 @@
               <w:rPr>
                 <w:lang w:val="hr-HR"/>
               </w:rPr>
+              <w:lastRenderedPageBreak/>
               <w:t>Trigger:</w:t>
             </w:r>
           </w:p>
@@ -7301,7 +7272,6 @@
               <w:rPr>
                 <w:lang w:val="hr-HR"/>
               </w:rPr>
-              <w:lastRenderedPageBreak/>
               <w:t>Preconditions:</w:t>
             </w:r>
           </w:p>
@@ -7550,6 +7520,7 @@
               <w:rPr>
                 <w:lang w:val="hr-HR"/>
               </w:rPr>
+              <w:lastRenderedPageBreak/>
               <w:t>Use Case Name:</w:t>
             </w:r>
           </w:p>
@@ -8300,7 +8271,6 @@
           <w:szCs w:val="34"/>
           <w:lang w:val="hr-HR"/>
         </w:rPr>
-        <w:lastRenderedPageBreak/>
         <w:t>5</w:t>
       </w:r>
       <w:r>
@@ -8347,6 +8317,7 @@
           <w:noProof/>
           <w:lang w:val="en-US"/>
         </w:rPr>
+        <w:lastRenderedPageBreak/>
         <w:drawing>
           <wp:inline distT="0" distB="0" distL="0" distR="0">
             <wp:extent cx="5905500" cy="4572000"/>
@@ -8587,7 +8558,6 @@
           <w:noProof/>
           <w:lang w:val="hr-HR"/>
         </w:rPr>
-        <w:lastRenderedPageBreak/>
         <w:t>User</w:t>
       </w:r>
     </w:p>
@@ -8781,6 +8751,7 @@
                 <w:sz w:val="20"/>
                 <w:lang w:val="hr-HR"/>
               </w:rPr>
+              <w:lastRenderedPageBreak/>
               <w:t>ID</w:t>
             </w:r>
           </w:p>
@@ -11373,7 +11344,6 @@
                 <w:szCs w:val="18"/>
                 <w:lang w:val="hr-HR"/>
               </w:rPr>
-              <w:lastRenderedPageBreak/>
               <w:t>simnumber</w:t>
             </w:r>
           </w:p>
@@ -11496,6 +11466,7 @@
                 <w:szCs w:val="18"/>
                 <w:lang w:val="hr-HR"/>
               </w:rPr>
+              <w:lastRenderedPageBreak/>
               <w:t>msisdn</w:t>
             </w:r>
           </w:p>
@@ -18028,7 +17999,7 @@
   <a:extraClrSchemeLst/>
   <a:extLst>
     <a:ext uri="{05A4C25C-085E-4340-85A3-A5531E510DB2}">
-      <thm15:themeFamily xmlns="" xmlns:thm15="http://schemas.microsoft.com/office/thememl/2012/main" name="Office Theme" id="{62F939B6-93AF-4DB8-9C6B-D6C7DFDC589F}" vid="{4A3C46E8-61CC-4603-A589-7422A47A8E4A}"/>
+      <thm15:themeFamily xmlns:thm15="http://schemas.microsoft.com/office/thememl/2012/main" xmlns="" name="Office Theme" id="{62F939B6-93AF-4DB8-9C6B-D6C7DFDC589F}" vid="{4A3C46E8-61CC-4603-A589-7422A47A8E4A}"/>
     </a:ext>
   </a:extLst>
 </a:theme>

</xml_diff>